<commit_message>
Adds new text in TestFile to test against.
</commit_message>
<xml_diff>
--- a/spec/fixtures/TestFile.docx
+++ b/spec/fixtures/TestFile.docx
@@ -1,6 +1,6 @@
 
 <file path=word/document.xml><?xml version="1.0" encoding="utf-8"?>
-<w:document xmlns:ve="http://schemas.openxmlformats.org/markup-compatibility/2006" xmlns:o="urn:schemas-microsoft-com:office:office" xmlns:r="http://schemas.openxmlformats.org/officeDocument/2006/relationships" xmlns:m="http://schemas.openxmlformats.org/officeDocument/2006/math" xmlns:v="urn:schemas-microsoft-com:vml" xmlns:wp="http://schemas.openxmlformats.org/drawingml/2006/wordprocessingDrawing" xmlns:w10="urn:schemas-microsoft-com:office:word" xmlns:w="http://schemas.openxmlformats.org/wordprocessingml/2006/main" xmlns:wne="http://schemas.microsoft.com/office/word/2006/wordml">
+<w:document xmlns:wpc="http://schemas.microsoft.com/office/word/2010/wordprocessingCanvas" xmlns:mo="http://schemas.microsoft.com/office/mac/office/2008/main" xmlns:mc="http://schemas.openxmlformats.org/markup-compatibility/2006" xmlns:mv="urn:schemas-microsoft-com:mac:vml" xmlns:o="urn:schemas-microsoft-com:office:office" xmlns:r="http://schemas.openxmlformats.org/officeDocument/2006/relationships" xmlns:m="http://schemas.openxmlformats.org/officeDocument/2006/math" xmlns:v="urn:schemas-microsoft-com:vml" xmlns:wp14="http://schemas.microsoft.com/office/word/2010/wordprocessingDrawing" xmlns:wp="http://schemas.openxmlformats.org/drawingml/2006/wordprocessingDrawing" xmlns:w10="urn:schemas-microsoft-com:office:word" xmlns:w="http://schemas.openxmlformats.org/wordprocessingml/2006/main" xmlns:w14="http://schemas.microsoft.com/office/word/2010/wordml" xmlns:wpg="http://schemas.microsoft.com/office/word/2010/wordprocessingGroup" xmlns:wpi="http://schemas.microsoft.com/office/word/2010/wordprocessingInk" xmlns:wne="http://schemas.microsoft.com/office/word/2006/wordml" xmlns:wps="http://schemas.microsoft.com/office/word/2010/wordprocessingShape" mc:Ignorable="w14 wp14">
   <w:body>
     <w:p>
       <w:pPr>
@@ -12,17 +12,20 @@
     </w:p>
     <w:p>
       <w:proofErr w:type="spellStart"/>
-      <w:proofErr w:type="gramStart"/>
       <w:r>
         <w:t>Woohoo</w:t>
       </w:r>
       <w:proofErr w:type="spellEnd"/>
       <w:r>
-        <w:t>.</w:t>
-      </w:r>
-      <w:proofErr w:type="gramEnd"/>
-      <w:r>
-        <w:t xml:space="preserve">  Word </w:t>
+        <w:t xml:space="preserve">.  </w:t>
+      </w:r>
+      <w:proofErr w:type="spellStart"/>
+      <w:r>
+        <w:t>Docx</w:t>
+      </w:r>
+      <w:proofErr w:type="spellEnd"/>
+      <w:r>
+        <w:t xml:space="preserve"> </w:t>
       </w:r>
       <w:proofErr w:type="spellStart"/>
       <w:r>
@@ -70,7 +73,7 @@
       <w:tblPr>
         <w:tblStyle w:val="LightShading"/>
         <w:tblW w:w="0" w:type="auto"/>
-        <w:tblLook w:val="04A0"/>
+        <w:tblLook w:val="04A0" w:firstRow="1" w:lastRow="0" w:firstColumn="1" w:lastColumn="0" w:noHBand="0" w:noVBand="1"/>
       </w:tblPr>
       <w:tblGrid>
         <w:gridCol w:w="2394"/>
@@ -80,24 +83,16 @@
       </w:tblGrid>
       <w:tr>
         <w:trPr>
-          <w:cnfStyle w:val="100000000000"/>
+          <w:cnfStyle w:val="100000000000" w:firstRow="1" w:lastRow="0" w:firstColumn="0" w:lastColumn="0" w:oddVBand="0" w:evenVBand="0" w:oddHBand="0" w:evenHBand="0" w:firstRowFirstColumn="0" w:firstRowLastColumn="0" w:lastRowFirstColumn="0" w:lastRowLastColumn="0"/>
         </w:trPr>
         <w:tc>
           <w:tcPr>
-            <w:cnfStyle w:val="001000000000"/>
+            <w:cnfStyle w:val="001000000000" w:firstRow="0" w:lastRow="0" w:firstColumn="1" w:lastColumn="0" w:oddVBand="0" w:evenVBand="0" w:oddHBand="0" w:evenHBand="0" w:firstRowFirstColumn="0" w:firstRowLastColumn="0" w:lastRowFirstColumn="0" w:lastRowLastColumn="0"/>
             <w:tcW w:w="2394" w:type="dxa"/>
           </w:tcPr>
           <w:p>
             <w:r>
-              <w:t>||</w:t>
-            </w:r>
-            <w:proofErr w:type="spellStart"/>
-            <w:r>
-              <w:t>foo</w:t>
-            </w:r>
-            <w:proofErr w:type="spellEnd"/>
-            <w:r>
-              <w:t>||</w:t>
+              <w:t>||foo||</w:t>
             </w:r>
           </w:p>
         </w:tc>
@@ -107,7 +102,7 @@
           </w:tcPr>
           <w:p>
             <w:pPr>
-              <w:cnfStyle w:val="100000000000"/>
+              <w:cnfStyle w:val="100000000000" w:firstRow="1" w:lastRow="0" w:firstColumn="0" w:lastColumn="0" w:oddVBand="0" w:evenVBand="0" w:oddHBand="0" w:evenHBand="0" w:firstRowFirstColumn="0" w:firstRowLastColumn="0" w:lastRowFirstColumn="0" w:lastRowLastColumn="0"/>
             </w:pPr>
             <w:r>
               <w:t>||key||</w:t>
@@ -120,7 +115,7 @@
           </w:tcPr>
           <w:p>
             <w:pPr>
-              <w:cnfStyle w:val="100000000000"/>
+              <w:cnfStyle w:val="100000000000" w:firstRow="1" w:lastRow="0" w:firstColumn="0" w:lastColumn="0" w:oddVBand="0" w:evenVBand="0" w:oddHBand="0" w:evenHBand="0" w:firstRowFirstColumn="0" w:firstRowLastColumn="0" w:lastRowFirstColumn="0" w:lastRowLastColumn="0"/>
             </w:pPr>
             <w:r>
               <w:t>Header</w:t>
@@ -133,7 +128,7 @@
           </w:tcPr>
           <w:p>
             <w:pPr>
-              <w:cnfStyle w:val="100000000000"/>
+              <w:cnfStyle w:val="100000000000" w:firstRow="1" w:lastRow="0" w:firstColumn="0" w:lastColumn="0" w:oddVBand="0" w:evenVBand="0" w:oddHBand="0" w:evenHBand="0" w:firstRowFirstColumn="0" w:firstRowLastColumn="0" w:lastRowFirstColumn="0" w:lastRowLastColumn="0"/>
             </w:pPr>
             <w:r>
               <w:t>header</w:t>
@@ -143,24 +138,16 @@
       </w:tr>
       <w:tr>
         <w:trPr>
-          <w:cnfStyle w:val="000000100000"/>
+          <w:cnfStyle w:val="000000100000" w:firstRow="0" w:lastRow="0" w:firstColumn="0" w:lastColumn="0" w:oddVBand="0" w:evenVBand="0" w:oddHBand="1" w:evenHBand="0" w:firstRowFirstColumn="0" w:firstRowLastColumn="0" w:lastRowFirstColumn="0" w:lastRowLastColumn="0"/>
         </w:trPr>
         <w:tc>
           <w:tcPr>
-            <w:cnfStyle w:val="001000000000"/>
+            <w:cnfStyle w:val="001000000000" w:firstRow="0" w:lastRow="0" w:firstColumn="1" w:lastColumn="0" w:oddVBand="0" w:evenVBand="0" w:oddHBand="0" w:evenHBand="0" w:firstRowFirstColumn="0" w:firstRowLastColumn="0" w:lastRowFirstColumn="0" w:lastRowLastColumn="0"/>
             <w:tcW w:w="2394" w:type="dxa"/>
           </w:tcPr>
           <w:p>
             <w:r>
-              <w:t>||</w:t>
-            </w:r>
-            <w:proofErr w:type="spellStart"/>
-            <w:r>
-              <w:t>foo</w:t>
-            </w:r>
-            <w:proofErr w:type="spellEnd"/>
-            <w:r>
-              <w:t>||</w:t>
+              <w:t>||foo||</w:t>
             </w:r>
           </w:p>
         </w:tc>
@@ -170,7 +157,7 @@
           </w:tcPr>
           <w:p>
             <w:pPr>
-              <w:cnfStyle w:val="000000100000"/>
+              <w:cnfStyle w:val="000000100000" w:firstRow="0" w:lastRow="0" w:firstColumn="0" w:lastColumn="0" w:oddVBand="0" w:evenVBand="0" w:oddHBand="1" w:evenHBand="0" w:firstRowFirstColumn="0" w:firstRowLastColumn="0" w:lastRowFirstColumn="0" w:lastRowLastColumn="0"/>
             </w:pPr>
             <w:r>
               <w:t>||key||</w:t>
@@ -183,7 +170,7 @@
           </w:tcPr>
           <w:p>
             <w:pPr>
-              <w:cnfStyle w:val="000000100000"/>
+              <w:cnfStyle w:val="000000100000" w:firstRow="0" w:lastRow="0" w:firstColumn="0" w:lastColumn="0" w:oddVBand="0" w:evenVBand="0" w:oddHBand="1" w:evenHBand="0" w:firstRowFirstColumn="0" w:firstRowLastColumn="0" w:lastRowFirstColumn="0" w:lastRowLastColumn="0"/>
             </w:pPr>
           </w:p>
         </w:tc>
@@ -193,7 +180,7 @@
           </w:tcPr>
           <w:p>
             <w:pPr>
-              <w:cnfStyle w:val="000000100000"/>
+              <w:cnfStyle w:val="000000100000" w:firstRow="0" w:lastRow="0" w:firstColumn="0" w:lastColumn="0" w:oddVBand="0" w:evenVBand="0" w:oddHBand="1" w:evenHBand="0" w:firstRowFirstColumn="0" w:firstRowLastColumn="0" w:lastRowFirstColumn="0" w:lastRowLastColumn="0"/>
             </w:pPr>
           </w:p>
         </w:tc>
@@ -201,7 +188,7 @@
       <w:tr>
         <w:tc>
           <w:tcPr>
-            <w:cnfStyle w:val="001000000000"/>
+            <w:cnfStyle w:val="001000000000" w:firstRow="0" w:lastRow="0" w:firstColumn="1" w:lastColumn="0" w:oddVBand="0" w:evenVBand="0" w:oddHBand="0" w:evenHBand="0" w:firstRowFirstColumn="0" w:firstRowLastColumn="0" w:lastRowFirstColumn="0" w:lastRowLastColumn="0"/>
             <w:tcW w:w="2394" w:type="dxa"/>
           </w:tcPr>
           <w:p/>
@@ -212,7 +199,7 @@
           </w:tcPr>
           <w:p>
             <w:pPr>
-              <w:cnfStyle w:val="000000000000"/>
+              <w:cnfStyle w:val="000000000000" w:firstRow="0" w:lastRow="0" w:firstColumn="0" w:lastColumn="0" w:oddVBand="0" w:evenVBand="0" w:oddHBand="0" w:evenHBand="0" w:firstRowFirstColumn="0" w:firstRowLastColumn="0" w:lastRowFirstColumn="0" w:lastRowLastColumn="0"/>
             </w:pPr>
           </w:p>
         </w:tc>
@@ -222,7 +209,7 @@
           </w:tcPr>
           <w:p>
             <w:pPr>
-              <w:cnfStyle w:val="000000000000"/>
+              <w:cnfStyle w:val="000000000000" w:firstRow="0" w:lastRow="0" w:firstColumn="0" w:lastColumn="0" w:oddVBand="0" w:evenVBand="0" w:oddHBand="0" w:evenHBand="0" w:firstRowFirstColumn="0" w:firstRowLastColumn="0" w:lastRowFirstColumn="0" w:lastRowLastColumn="0"/>
             </w:pPr>
           </w:p>
         </w:tc>
@@ -232,18 +219,18 @@
           </w:tcPr>
           <w:p>
             <w:pPr>
-              <w:cnfStyle w:val="000000000000"/>
+              <w:cnfStyle w:val="000000000000" w:firstRow="0" w:lastRow="0" w:firstColumn="0" w:lastColumn="0" w:oddVBand="0" w:evenVBand="0" w:oddHBand="0" w:evenHBand="0" w:firstRowFirstColumn="0" w:firstRowLastColumn="0" w:lastRowFirstColumn="0" w:lastRowLastColumn="0"/>
             </w:pPr>
           </w:p>
         </w:tc>
       </w:tr>
       <w:tr>
         <w:trPr>
-          <w:cnfStyle w:val="000000100000"/>
+          <w:cnfStyle w:val="000000100000" w:firstRow="0" w:lastRow="0" w:firstColumn="0" w:lastColumn="0" w:oddVBand="0" w:evenVBand="0" w:oddHBand="1" w:evenHBand="0" w:firstRowFirstColumn="0" w:firstRowLastColumn="0" w:lastRowFirstColumn="0" w:lastRowLastColumn="0"/>
         </w:trPr>
         <w:tc>
           <w:tcPr>
-            <w:cnfStyle w:val="001000000000"/>
+            <w:cnfStyle w:val="001000000000" w:firstRow="0" w:lastRow="0" w:firstColumn="1" w:lastColumn="0" w:oddVBand="0" w:evenVBand="0" w:oddHBand="0" w:evenHBand="0" w:firstRowFirstColumn="0" w:firstRowLastColumn="0" w:lastRowFirstColumn="0" w:lastRowLastColumn="0"/>
             <w:tcW w:w="2394" w:type="dxa"/>
           </w:tcPr>
           <w:p/>
@@ -254,7 +241,7 @@
           </w:tcPr>
           <w:p>
             <w:pPr>
-              <w:cnfStyle w:val="000000100000"/>
+              <w:cnfStyle w:val="000000100000" w:firstRow="0" w:lastRow="0" w:firstColumn="0" w:lastColumn="0" w:oddVBand="0" w:evenVBand="0" w:oddHBand="1" w:evenHBand="0" w:firstRowFirstColumn="0" w:firstRowLastColumn="0" w:lastRowFirstColumn="0" w:lastRowLastColumn="0"/>
             </w:pPr>
           </w:p>
         </w:tc>
@@ -264,7 +251,7 @@
           </w:tcPr>
           <w:p>
             <w:pPr>
-              <w:cnfStyle w:val="000000100000"/>
+              <w:cnfStyle w:val="000000100000" w:firstRow="0" w:lastRow="0" w:firstColumn="0" w:lastColumn="0" w:oddVBand="0" w:evenVBand="0" w:oddHBand="1" w:evenHBand="0" w:firstRowFirstColumn="0" w:firstRowLastColumn="0" w:lastRowFirstColumn="0" w:lastRowLastColumn="0"/>
             </w:pPr>
           </w:p>
         </w:tc>
@@ -274,20 +261,71 @@
           </w:tcPr>
           <w:p>
             <w:pPr>
-              <w:cnfStyle w:val="000000100000"/>
+              <w:cnfStyle w:val="000000100000" w:firstRow="0" w:lastRow="0" w:firstColumn="0" w:lastColumn="0" w:oddVBand="0" w:evenVBand="0" w:oddHBand="1" w:evenHBand="0" w:firstRowFirstColumn="0" w:firstRowLastColumn="0" w:lastRowFirstColumn="0" w:lastRowLastColumn="0"/>
             </w:pPr>
           </w:p>
         </w:tc>
       </w:tr>
     </w:tbl>
     <w:p/>
+    <w:p>
+      <w:r>
+        <w:rPr>
+          <w:rFonts w:ascii="Times New Roman" w:hAnsi="Times New Roman"/>
+          <w:bCs/>
+          <w:sz w:val="20"/>
+          <w:szCs w:val="20"/>
+        </w:rPr>
+        <w:t>Lender ||</w:t>
+      </w:r>
+      <w:proofErr w:type="spellStart"/>
+      <w:r>
+        <w:rPr>
+          <w:rFonts w:ascii="Times New Roman" w:hAnsi="Times New Roman"/>
+          <w:bCs/>
+          <w:sz w:val="20"/>
+          <w:szCs w:val="20"/>
+        </w:rPr>
+        <w:t>total_loan_amount_</w:t>
+      </w:r>
+      <w:r>
+        <w:rPr>
+          <w:rFonts w:ascii="Times New Roman" w:hAnsi="Times New Roman"/>
+          <w:bCs/>
+          <w:sz w:val="20"/>
+          <w:szCs w:val="20"/>
+        </w:rPr>
+        <w:t>currency_</w:t>
+      </w:r>
+      <w:r>
+        <w:rPr>
+          <w:rFonts w:ascii="Times New Roman" w:hAnsi="Times New Roman"/>
+          <w:bCs/>
+          <w:sz w:val="20"/>
+          <w:szCs w:val="20"/>
+        </w:rPr>
+        <w:t>words</w:t>
+      </w:r>
+      <w:proofErr w:type="spellEnd"/>
+      <w:r>
+        <w:rPr>
+          <w:rFonts w:ascii="Times New Roman" w:hAnsi="Times New Roman"/>
+          <w:bCs/>
+          <w:sz w:val="20"/>
+          <w:szCs w:val="20"/>
+        </w:rPr>
+        <w:t xml:space="preserve">|| (U.S. $0.00) plus interest.  </w:t>
+      </w:r>
+      <w:bookmarkStart w:id="0" w:name="_GoBack"/>
+      <w:bookmarkEnd w:id="0"/>
+    </w:p>
     <w:sectPr>
-      <w:headerReference w:type="even" r:id="rId7"/>
-      <w:headerReference w:type="default" r:id="rId8"/>
-      <w:footerReference w:type="even" r:id="rId9"/>
-      <w:footerReference w:type="default" r:id="rId10"/>
-      <w:headerReference w:type="first" r:id="rId11"/>
-      <w:footerReference w:type="first" r:id="rId12"/>
+      <w:headerReference w:type="even" r:id="rId8"/>
+      <w:headerReference w:type="default" r:id="rId9"/>
+      <w:footerReference w:type="even" r:id="rId10"/>
+      <w:footerReference w:type="default" r:id="rId11"/>
+      <w:headerReference w:type="first" r:id="rId12"/>
+      <w:footerReference w:type="first" r:id="rId13"/>
       <w:pgSz w:w="12240" w:h="15840"/>
       <w:pgMar w:top="1440" w:right="1440" w:bottom="1440" w:left="1440" w:header="720" w:footer="720" w:gutter="0"/>
       <w:cols w:space="720"/>
@@ -298,7 +336,7 @@
 </file>
 
 <file path=word/endnotes.xml><?xml version="1.0" encoding="utf-8"?>
-<w:endnotes xmlns:ve="http://schemas.openxmlformats.org/markup-compatibility/2006" xmlns:o="urn:schemas-microsoft-com:office:office" xmlns:r="http://schemas.openxmlformats.org/officeDocument/2006/relationships" xmlns:m="http://schemas.openxmlformats.org/officeDocument/2006/math" xmlns:v="urn:schemas-microsoft-com:vml" xmlns:wp="http://schemas.openxmlformats.org/drawingml/2006/wordprocessingDrawing" xmlns:w10="urn:schemas-microsoft-com:office:word" xmlns:w="http://schemas.openxmlformats.org/wordprocessingml/2006/main" xmlns:wne="http://schemas.microsoft.com/office/word/2006/wordml">
+<w:endnotes xmlns:wpc="http://schemas.microsoft.com/office/word/2010/wordprocessingCanvas" xmlns:mo="http://schemas.microsoft.com/office/mac/office/2008/main" xmlns:mc="http://schemas.openxmlformats.org/markup-compatibility/2006" xmlns:mv="urn:schemas-microsoft-com:mac:vml" xmlns:o="urn:schemas-microsoft-com:office:office" xmlns:r="http://schemas.openxmlformats.org/officeDocument/2006/relationships" xmlns:m="http://schemas.openxmlformats.org/officeDocument/2006/math" xmlns:v="urn:schemas-microsoft-com:vml" xmlns:wp14="http://schemas.microsoft.com/office/word/2010/wordprocessingDrawing" xmlns:wp="http://schemas.openxmlformats.org/drawingml/2006/wordprocessingDrawing" xmlns:w10="urn:schemas-microsoft-com:office:word" xmlns:w="http://schemas.openxmlformats.org/wordprocessingml/2006/main" xmlns:w14="http://schemas.microsoft.com/office/word/2010/wordml" xmlns:wpg="http://schemas.microsoft.com/office/word/2010/wordprocessingGroup" xmlns:wpi="http://schemas.microsoft.com/office/word/2010/wordprocessingInk" xmlns:wne="http://schemas.microsoft.com/office/word/2006/wordml" xmlns:wps="http://schemas.microsoft.com/office/word/2010/wordprocessingShape" mc:Ignorable="w14 wp14">
   <w:endnote w:type="separator" w:id="-1">
     <w:p>
       <w:pPr>
@@ -323,7 +361,7 @@
 </file>
 
 <file path=word/footer1.xml><?xml version="1.0" encoding="utf-8"?>
-<w:ftr xmlns:ve="http://schemas.openxmlformats.org/markup-compatibility/2006" xmlns:o="urn:schemas-microsoft-com:office:office" xmlns:r="http://schemas.openxmlformats.org/officeDocument/2006/relationships" xmlns:m="http://schemas.openxmlformats.org/officeDocument/2006/math" xmlns:v="urn:schemas-microsoft-com:vml" xmlns:wp="http://schemas.openxmlformats.org/drawingml/2006/wordprocessingDrawing" xmlns:w10="urn:schemas-microsoft-com:office:word" xmlns:w="http://schemas.openxmlformats.org/wordprocessingml/2006/main" xmlns:wne="http://schemas.microsoft.com/office/word/2006/wordml">
+<w:ftr xmlns:wpc="http://schemas.microsoft.com/office/word/2010/wordprocessingCanvas" xmlns:mo="http://schemas.microsoft.com/office/mac/office/2008/main" xmlns:mc="http://schemas.openxmlformats.org/markup-compatibility/2006" xmlns:mv="urn:schemas-microsoft-com:mac:vml" xmlns:o="urn:schemas-microsoft-com:office:office" xmlns:r="http://schemas.openxmlformats.org/officeDocument/2006/relationships" xmlns:m="http://schemas.openxmlformats.org/officeDocument/2006/math" xmlns:v="urn:schemas-microsoft-com:vml" xmlns:wp14="http://schemas.microsoft.com/office/word/2010/wordprocessingDrawing" xmlns:wp="http://schemas.openxmlformats.org/drawingml/2006/wordprocessingDrawing" xmlns:w10="urn:schemas-microsoft-com:office:word" xmlns:w="http://schemas.openxmlformats.org/wordprocessingml/2006/main" xmlns:w14="http://schemas.microsoft.com/office/word/2010/wordml" xmlns:wpg="http://schemas.microsoft.com/office/word/2010/wordprocessingGroup" xmlns:wpi="http://schemas.microsoft.com/office/word/2010/wordprocessingInk" xmlns:wne="http://schemas.microsoft.com/office/word/2006/wordml" xmlns:wps="http://schemas.microsoft.com/office/word/2010/wordprocessingShape" mc:Ignorable="w14 wp14">
   <w:p>
     <w:pPr>
       <w:pStyle w:val="Footer"/>
@@ -333,7 +371,7 @@
 </file>
 
 <file path=word/footer2.xml><?xml version="1.0" encoding="utf-8"?>
-<w:ftr xmlns:ve="http://schemas.openxmlformats.org/markup-compatibility/2006" xmlns:o="urn:schemas-microsoft-com:office:office" xmlns:r="http://schemas.openxmlformats.org/officeDocument/2006/relationships" xmlns:m="http://schemas.openxmlformats.org/officeDocument/2006/math" xmlns:v="urn:schemas-microsoft-com:vml" xmlns:wp="http://schemas.openxmlformats.org/drawingml/2006/wordprocessingDrawing" xmlns:w10="urn:schemas-microsoft-com:office:word" xmlns:w="http://schemas.openxmlformats.org/wordprocessingml/2006/main" xmlns:wne="http://schemas.microsoft.com/office/word/2006/wordml">
+<w:ftr xmlns:wpc="http://schemas.microsoft.com/office/word/2010/wordprocessingCanvas" xmlns:mo="http://schemas.microsoft.com/office/mac/office/2008/main" xmlns:mc="http://schemas.openxmlformats.org/markup-compatibility/2006" xmlns:mv="urn:schemas-microsoft-com:mac:vml" xmlns:o="urn:schemas-microsoft-com:office:office" xmlns:r="http://schemas.openxmlformats.org/officeDocument/2006/relationships" xmlns:m="http://schemas.openxmlformats.org/officeDocument/2006/math" xmlns:v="urn:schemas-microsoft-com:vml" xmlns:wp14="http://schemas.microsoft.com/office/word/2010/wordprocessingDrawing" xmlns:wp="http://schemas.openxmlformats.org/drawingml/2006/wordprocessingDrawing" xmlns:w10="urn:schemas-microsoft-com:office:word" xmlns:w="http://schemas.openxmlformats.org/wordprocessingml/2006/main" xmlns:w14="http://schemas.microsoft.com/office/word/2010/wordml" xmlns:wpg="http://schemas.microsoft.com/office/word/2010/wordprocessingGroup" xmlns:wpi="http://schemas.microsoft.com/office/word/2010/wordprocessingInk" xmlns:wne="http://schemas.microsoft.com/office/word/2006/wordml" xmlns:wps="http://schemas.microsoft.com/office/word/2010/wordprocessingShape" mc:Ignorable="w14 wp14">
   <w:p>
     <w:pPr>
       <w:pStyle w:val="Footer"/>
@@ -346,7 +384,7 @@
 </file>
 
 <file path=word/footer3.xml><?xml version="1.0" encoding="utf-8"?>
-<w:ftr xmlns:ve="http://schemas.openxmlformats.org/markup-compatibility/2006" xmlns:o="urn:schemas-microsoft-com:office:office" xmlns:r="http://schemas.openxmlformats.org/officeDocument/2006/relationships" xmlns:m="http://schemas.openxmlformats.org/officeDocument/2006/math" xmlns:v="urn:schemas-microsoft-com:vml" xmlns:wp="http://schemas.openxmlformats.org/drawingml/2006/wordprocessingDrawing" xmlns:w10="urn:schemas-microsoft-com:office:word" xmlns:w="http://schemas.openxmlformats.org/wordprocessingml/2006/main" xmlns:wne="http://schemas.microsoft.com/office/word/2006/wordml">
+<w:ftr xmlns:wpc="http://schemas.microsoft.com/office/word/2010/wordprocessingCanvas" xmlns:mo="http://schemas.microsoft.com/office/mac/office/2008/main" xmlns:mc="http://schemas.openxmlformats.org/markup-compatibility/2006" xmlns:mv="urn:schemas-microsoft-com:mac:vml" xmlns:o="urn:schemas-microsoft-com:office:office" xmlns:r="http://schemas.openxmlformats.org/officeDocument/2006/relationships" xmlns:m="http://schemas.openxmlformats.org/officeDocument/2006/math" xmlns:v="urn:schemas-microsoft-com:vml" xmlns:wp14="http://schemas.microsoft.com/office/word/2010/wordprocessingDrawing" xmlns:wp="http://schemas.openxmlformats.org/drawingml/2006/wordprocessingDrawing" xmlns:w10="urn:schemas-microsoft-com:office:word" xmlns:w="http://schemas.openxmlformats.org/wordprocessingml/2006/main" xmlns:w14="http://schemas.microsoft.com/office/word/2010/wordml" xmlns:wpg="http://schemas.microsoft.com/office/word/2010/wordprocessingGroup" xmlns:wpi="http://schemas.microsoft.com/office/word/2010/wordprocessingInk" xmlns:wne="http://schemas.microsoft.com/office/word/2006/wordml" xmlns:wps="http://schemas.microsoft.com/office/word/2010/wordprocessingShape" mc:Ignorable="w14 wp14">
   <w:p>
     <w:pPr>
       <w:pStyle w:val="Footer"/>
@@ -356,7 +394,7 @@
 </file>
 
 <file path=word/footnotes.xml><?xml version="1.0" encoding="utf-8"?>
-<w:footnotes xmlns:ve="http://schemas.openxmlformats.org/markup-compatibility/2006" xmlns:o="urn:schemas-microsoft-com:office:office" xmlns:r="http://schemas.openxmlformats.org/officeDocument/2006/relationships" xmlns:m="http://schemas.openxmlformats.org/officeDocument/2006/math" xmlns:v="urn:schemas-microsoft-com:vml" xmlns:wp="http://schemas.openxmlformats.org/drawingml/2006/wordprocessingDrawing" xmlns:w10="urn:schemas-microsoft-com:office:word" xmlns:w="http://schemas.openxmlformats.org/wordprocessingml/2006/main" xmlns:wne="http://schemas.microsoft.com/office/word/2006/wordml">
+<w:footnotes xmlns:wpc="http://schemas.microsoft.com/office/word/2010/wordprocessingCanvas" xmlns:mo="http://schemas.microsoft.com/office/mac/office/2008/main" xmlns:mc="http://schemas.openxmlformats.org/markup-compatibility/2006" xmlns:mv="urn:schemas-microsoft-com:mac:vml" xmlns:o="urn:schemas-microsoft-com:office:office" xmlns:r="http://schemas.openxmlformats.org/officeDocument/2006/relationships" xmlns:m="http://schemas.openxmlformats.org/officeDocument/2006/math" xmlns:v="urn:schemas-microsoft-com:vml" xmlns:wp14="http://schemas.microsoft.com/office/word/2010/wordprocessingDrawing" xmlns:wp="http://schemas.openxmlformats.org/drawingml/2006/wordprocessingDrawing" xmlns:w10="urn:schemas-microsoft-com:office:word" xmlns:w="http://schemas.openxmlformats.org/wordprocessingml/2006/main" xmlns:w14="http://schemas.microsoft.com/office/word/2010/wordml" xmlns:wpg="http://schemas.microsoft.com/office/word/2010/wordprocessingGroup" xmlns:wpi="http://schemas.microsoft.com/office/word/2010/wordprocessingInk" xmlns:wne="http://schemas.microsoft.com/office/word/2006/wordml" xmlns:wps="http://schemas.microsoft.com/office/word/2010/wordprocessingShape" mc:Ignorable="w14 wp14">
   <w:footnote w:type="separator" w:id="-1">
     <w:p>
       <w:pPr>
@@ -381,7 +419,7 @@
 </file>
 
 <file path=word/header1.xml><?xml version="1.0" encoding="utf-8"?>
-<w:hdr xmlns:ve="http://schemas.openxmlformats.org/markup-compatibility/2006" xmlns:o="urn:schemas-microsoft-com:office:office" xmlns:r="http://schemas.openxmlformats.org/officeDocument/2006/relationships" xmlns:m="http://schemas.openxmlformats.org/officeDocument/2006/math" xmlns:v="urn:schemas-microsoft-com:vml" xmlns:wp="http://schemas.openxmlformats.org/drawingml/2006/wordprocessingDrawing" xmlns:w10="urn:schemas-microsoft-com:office:word" xmlns:w="http://schemas.openxmlformats.org/wordprocessingml/2006/main" xmlns:wne="http://schemas.microsoft.com/office/word/2006/wordml">
+<w:hdr xmlns:wpc="http://schemas.microsoft.com/office/word/2010/wordprocessingCanvas" xmlns:mo="http://schemas.microsoft.com/office/mac/office/2008/main" xmlns:mc="http://schemas.openxmlformats.org/markup-compatibility/2006" xmlns:mv="urn:schemas-microsoft-com:mac:vml" xmlns:o="urn:schemas-microsoft-com:office:office" xmlns:r="http://schemas.openxmlformats.org/officeDocument/2006/relationships" xmlns:m="http://schemas.openxmlformats.org/officeDocument/2006/math" xmlns:v="urn:schemas-microsoft-com:vml" xmlns:wp14="http://schemas.microsoft.com/office/word/2010/wordprocessingDrawing" xmlns:wp="http://schemas.openxmlformats.org/drawingml/2006/wordprocessingDrawing" xmlns:w10="urn:schemas-microsoft-com:office:word" xmlns:w="http://schemas.openxmlformats.org/wordprocessingml/2006/main" xmlns:w14="http://schemas.microsoft.com/office/word/2010/wordml" xmlns:wpg="http://schemas.microsoft.com/office/word/2010/wordprocessingGroup" xmlns:wpi="http://schemas.microsoft.com/office/word/2010/wordprocessingInk" xmlns:wne="http://schemas.microsoft.com/office/word/2006/wordml" xmlns:wps="http://schemas.microsoft.com/office/word/2010/wordprocessingShape" mc:Ignorable="w14 wp14">
   <w:p>
     <w:pPr>
       <w:pStyle w:val="Header"/>
@@ -391,7 +429,7 @@
 </file>
 
 <file path=word/header2.xml><?xml version="1.0" encoding="utf-8"?>
-<w:hdr xmlns:ve="http://schemas.openxmlformats.org/markup-compatibility/2006" xmlns:o="urn:schemas-microsoft-com:office:office" xmlns:r="http://schemas.openxmlformats.org/officeDocument/2006/relationships" xmlns:m="http://schemas.openxmlformats.org/officeDocument/2006/math" xmlns:v="urn:schemas-microsoft-com:vml" xmlns:wp="http://schemas.openxmlformats.org/drawingml/2006/wordprocessingDrawing" xmlns:w10="urn:schemas-microsoft-com:office:word" xmlns:w="http://schemas.openxmlformats.org/wordprocessingml/2006/main" xmlns:wne="http://schemas.microsoft.com/office/word/2006/wordml">
+<w:hdr xmlns:wpc="http://schemas.microsoft.com/office/word/2010/wordprocessingCanvas" xmlns:mo="http://schemas.microsoft.com/office/mac/office/2008/main" xmlns:mc="http://schemas.openxmlformats.org/markup-compatibility/2006" xmlns:mv="urn:schemas-microsoft-com:mac:vml" xmlns:o="urn:schemas-microsoft-com:office:office" xmlns:r="http://schemas.openxmlformats.org/officeDocument/2006/relationships" xmlns:m="http://schemas.openxmlformats.org/officeDocument/2006/math" xmlns:v="urn:schemas-microsoft-com:vml" xmlns:wp14="http://schemas.microsoft.com/office/word/2010/wordprocessingDrawing" xmlns:wp="http://schemas.openxmlformats.org/drawingml/2006/wordprocessingDrawing" xmlns:w10="urn:schemas-microsoft-com:office:word" xmlns:w="http://schemas.openxmlformats.org/wordprocessingml/2006/main" xmlns:w14="http://schemas.microsoft.com/office/word/2010/wordml" xmlns:wpg="http://schemas.microsoft.com/office/word/2010/wordprocessingGroup" xmlns:wpi="http://schemas.microsoft.com/office/word/2010/wordprocessingInk" xmlns:wne="http://schemas.microsoft.com/office/word/2006/wordml" xmlns:wps="http://schemas.microsoft.com/office/word/2010/wordprocessingShape" mc:Ignorable="w14 wp14">
   <w:p>
     <w:pPr>
       <w:pStyle w:val="Header"/>
@@ -409,7 +447,7 @@
 </file>
 
 <file path=word/header3.xml><?xml version="1.0" encoding="utf-8"?>
-<w:hdr xmlns:ve="http://schemas.openxmlformats.org/markup-compatibility/2006" xmlns:o="urn:schemas-microsoft-com:office:office" xmlns:r="http://schemas.openxmlformats.org/officeDocument/2006/relationships" xmlns:m="http://schemas.openxmlformats.org/officeDocument/2006/math" xmlns:v="urn:schemas-microsoft-com:vml" xmlns:wp="http://schemas.openxmlformats.org/drawingml/2006/wordprocessingDrawing" xmlns:w10="urn:schemas-microsoft-com:office:word" xmlns:w="http://schemas.openxmlformats.org/wordprocessingml/2006/main" xmlns:wne="http://schemas.microsoft.com/office/word/2006/wordml">
+<w:hdr xmlns:wpc="http://schemas.microsoft.com/office/word/2010/wordprocessingCanvas" xmlns:mo="http://schemas.microsoft.com/office/mac/office/2008/main" xmlns:mc="http://schemas.openxmlformats.org/markup-compatibility/2006" xmlns:mv="urn:schemas-microsoft-com:mac:vml" xmlns:o="urn:schemas-microsoft-com:office:office" xmlns:r="http://schemas.openxmlformats.org/officeDocument/2006/relationships" xmlns:m="http://schemas.openxmlformats.org/officeDocument/2006/math" xmlns:v="urn:schemas-microsoft-com:vml" xmlns:wp14="http://schemas.microsoft.com/office/word/2010/wordprocessingDrawing" xmlns:wp="http://schemas.openxmlformats.org/drawingml/2006/wordprocessingDrawing" xmlns:w10="urn:schemas-microsoft-com:office:word" xmlns:w="http://schemas.openxmlformats.org/wordprocessingml/2006/main" xmlns:w14="http://schemas.microsoft.com/office/word/2010/wordml" xmlns:wpg="http://schemas.microsoft.com/office/word/2010/wordprocessingGroup" xmlns:wpi="http://schemas.microsoft.com/office/word/2010/wordprocessingInk" xmlns:wne="http://schemas.microsoft.com/office/word/2006/wordml" xmlns:wps="http://schemas.microsoft.com/office/word/2010/wordprocessingShape" mc:Ignorable="w14 wp14">
   <w:p>
     <w:pPr>
       <w:pStyle w:val="Header"/>
@@ -419,7 +457,7 @@
 </file>
 
 <file path=word/styles.xml><?xml version="1.0" encoding="utf-8"?>
-<w:styles xmlns:r="http://schemas.openxmlformats.org/officeDocument/2006/relationships" xmlns:w="http://schemas.openxmlformats.org/wordprocessingml/2006/main">
+<w:styles xmlns:mc="http://schemas.openxmlformats.org/markup-compatibility/2006" xmlns:r="http://schemas.openxmlformats.org/officeDocument/2006/relationships" xmlns:w="http://schemas.openxmlformats.org/wordprocessingml/2006/main" xmlns:w14="http://schemas.microsoft.com/office/word/2010/wordml" mc:Ignorable="w14">
   <w:docDefaults>
     <w:rPrDefault>
       <w:rPr>
@@ -435,7 +473,7 @@
       </w:pPr>
     </w:pPrDefault>
   </w:docDefaults>
-  <w:latentStyles w:defLockedState="0" w:defUIPriority="99" w:defSemiHidden="1" w:defUnhideWhenUsed="1" w:defQFormat="0" w:count="267">
+  <w:latentStyles w:defLockedState="0" w:defUIPriority="99" w:defSemiHidden="1" w:defUnhideWhenUsed="1" w:defQFormat="0" w:count="276">
     <w:lsdException w:name="Normal" w:semiHidden="0" w:uiPriority="0" w:unhideWhenUsed="0" w:qFormat="1"/>
     <w:lsdException w:name="heading 1" w:semiHidden="0" w:uiPriority="9" w:unhideWhenUsed="0" w:qFormat="1"/>
     <w:lsdException w:name="heading 2" w:uiPriority="9" w:qFormat="1"/>
@@ -590,7 +628,6 @@
     <w:uiPriority w:val="99"/>
     <w:semiHidden/>
     <w:unhideWhenUsed/>
-    <w:qFormat/>
     <w:tblPr>
       <w:tblInd w:w="0" w:type="dxa"/>
       <w:tblCellMar>
@@ -802,7 +839,6 @@
     <w:basedOn w:val="Normal"/>
     <w:link w:val="FooterChar"/>
     <w:uiPriority w:val="99"/>
-    <w:semiHidden/>
     <w:unhideWhenUsed/>
     <w:rsid w:val="009E187F"/>
     <w:pPr>
@@ -818,7 +854,6 @@
     <w:basedOn w:val="DefaultParagraphFont"/>
     <w:link w:val="Footer"/>
     <w:uiPriority w:val="99"/>
-    <w:semiHidden/>
     <w:rsid w:val="009E187F"/>
   </w:style>
   <w:style w:type="paragraph" w:styleId="BalloonText">
@@ -850,6 +885,192 @@
       <w:sz w:val="16"/>
       <w:szCs w:val="16"/>
     </w:rPr>
+  </w:style>
+</w:styles>
+</file>
+
+<file path=word/stylesWithEffects.xml><?xml version="1.0" encoding="utf-8"?>
+<w:styles xmlns:wpc="http://schemas.microsoft.com/office/word/2010/wordprocessingCanvas" xmlns:mo="http://schemas.microsoft.com/office/mac/office/2008/main" xmlns:mc="http://schemas.openxmlformats.org/markup-compatibility/2006" xmlns:mv="urn:schemas-microsoft-com:mac:vml" xmlns:o="urn:schemas-microsoft-com:office:office" xmlns:r="http://schemas.openxmlformats.org/officeDocument/2006/relationships" xmlns:m="http://schemas.openxmlformats.org/officeDocument/2006/math" xmlns:v="urn:schemas-microsoft-com:vml" xmlns:wp14="http://schemas.microsoft.com/office/word/2010/wordprocessingDrawing" xmlns:wp="http://schemas.openxmlformats.org/drawingml/2006/wordprocessingDrawing" xmlns:w10="urn:schemas-microsoft-com:office:word" xmlns:w="http://schemas.openxmlformats.org/wordprocessingml/2006/main" xmlns:w14="http://schemas.microsoft.com/office/word/2010/wordml" xmlns:wpg="http://schemas.microsoft.com/office/word/2010/wordprocessingGroup" xmlns:wpi="http://schemas.microsoft.com/office/word/2010/wordprocessingInk" xmlns:wne="http://schemas.microsoft.com/office/word/2006/wordml" xmlns:wps="http://schemas.microsoft.com/office/word/2010/wordprocessingShape" mc:Ignorable="w14 wp14">
+  <w:docDefaults>
+    <w:rPrDefault>
+      <w:rPr>
+        <w:rFonts w:asciiTheme="minorHAnsi" w:eastAsiaTheme="minorEastAsia" w:hAnsiTheme="minorHAnsi" w:cstheme="minorBidi"/>
+        <w:sz w:val="24"/>
+        <w:szCs w:val="24"/>
+        <w:lang w:val="en-US" w:eastAsia="ja-JP" w:bidi="ar-SA"/>
+      </w:rPr>
+    </w:rPrDefault>
+    <w:pPrDefault/>
+  </w:docDefaults>
+  <w:latentStyles w:defLockedState="0" w:defUIPriority="99" w:defSemiHidden="1" w:defUnhideWhenUsed="1" w:defQFormat="0" w:count="276">
+    <w:lsdException w:name="Normal" w:semiHidden="0" w:uiPriority="0" w:unhideWhenUsed="0" w:qFormat="1"/>
+    <w:lsdException w:name="heading 1" w:semiHidden="0" w:uiPriority="9" w:unhideWhenUsed="0" w:qFormat="1"/>
+    <w:lsdException w:name="heading 2" w:uiPriority="9" w:qFormat="1"/>
+    <w:lsdException w:name="heading 3" w:uiPriority="9" w:qFormat="1"/>
+    <w:lsdException w:name="heading 4" w:uiPriority="9" w:qFormat="1"/>
+    <w:lsdException w:name="heading 5" w:uiPriority="9" w:qFormat="1"/>
+    <w:lsdException w:name="heading 6" w:uiPriority="9" w:qFormat="1"/>
+    <w:lsdException w:name="heading 7" w:uiPriority="9" w:qFormat="1"/>
+    <w:lsdException w:name="heading 8" w:uiPriority="9" w:qFormat="1"/>
+    <w:lsdException w:name="heading 9" w:uiPriority="9" w:qFormat="1"/>
+    <w:lsdException w:name="toc 1" w:uiPriority="39"/>
+    <w:lsdException w:name="toc 2" w:uiPriority="39"/>
+    <w:lsdException w:name="toc 3" w:uiPriority="39"/>
+    <w:lsdException w:name="toc 4" w:uiPriority="39"/>
+    <w:lsdException w:name="toc 5" w:uiPriority="39"/>
+    <w:lsdException w:name="toc 6" w:uiPriority="39"/>
+    <w:lsdException w:name="toc 7" w:uiPriority="39"/>
+    <w:lsdException w:name="toc 8" w:uiPriority="39"/>
+    <w:lsdException w:name="toc 9" w:uiPriority="39"/>
+    <w:lsdException w:name="caption" w:uiPriority="35" w:qFormat="1"/>
+    <w:lsdException w:name="Title" w:semiHidden="0" w:uiPriority="10" w:unhideWhenUsed="0" w:qFormat="1"/>
+    <w:lsdException w:name="Default Paragraph Font" w:uiPriority="1"/>
+    <w:lsdException w:name="Subtitle" w:semiHidden="0" w:uiPriority="11" w:unhideWhenUsed="0" w:qFormat="1"/>
+    <w:lsdException w:name="Strong" w:semiHidden="0" w:uiPriority="22" w:unhideWhenUsed="0" w:qFormat="1"/>
+    <w:lsdException w:name="Emphasis" w:semiHidden="0" w:uiPriority="20" w:unhideWhenUsed="0" w:qFormat="1"/>
+    <w:lsdException w:name="Table Grid" w:semiHidden="0" w:uiPriority="59" w:unhideWhenUsed="0"/>
+    <w:lsdException w:name="Placeholder Text" w:unhideWhenUsed="0"/>
+    <w:lsdException w:name="No Spacing" w:semiHidden="0" w:uiPriority="1" w:unhideWhenUsed="0" w:qFormat="1"/>
+    <w:lsdException w:name="Light Shading" w:semiHidden="0" w:uiPriority="60" w:unhideWhenUsed="0"/>
+    <w:lsdException w:name="Light List" w:semiHidden="0" w:uiPriority="61" w:unhideWhenUsed="0"/>
+    <w:lsdException w:name="Light Grid" w:semiHidden="0" w:uiPriority="62" w:unhideWhenUsed="0"/>
+    <w:lsdException w:name="Medium Shading 1" w:semiHidden="0" w:uiPriority="63" w:unhideWhenUsed="0"/>
+    <w:lsdException w:name="Medium Shading 2" w:semiHidden="0" w:uiPriority="64" w:unhideWhenUsed="0"/>
+    <w:lsdException w:name="Medium List 1" w:semiHidden="0" w:uiPriority="65" w:unhideWhenUsed="0"/>
+    <w:lsdException w:name="Medium List 2" w:semiHidden="0" w:uiPriority="66" w:unhideWhenUsed="0"/>
+    <w:lsdException w:name="Medium Grid 1" w:semiHidden="0" w:uiPriority="67" w:unhideWhenUsed="0"/>
+    <w:lsdException w:name="Medium Grid 2" w:semiHidden="0" w:uiPriority="68" w:unhideWhenUsed="0"/>
+    <w:lsdException w:name="Medium Grid 3" w:semiHidden="0" w:uiPriority="69" w:unhideWhenUsed="0"/>
+    <w:lsdException w:name="Dark List" w:semiHidden="0" w:uiPriority="70" w:unhideWhenUsed="0"/>
+    <w:lsdException w:name="Colorful Shading" w:semiHidden="0" w:uiPriority="71" w:unhideWhenUsed="0"/>
+    <w:lsdException w:name="Colorful List" w:semiHidden="0" w:uiPriority="72" w:unhideWhenUsed="0"/>
+    <w:lsdException w:name="Colorful Grid" w:semiHidden="0" w:uiPriority="73" w:unhideWhenUsed="0"/>
+    <w:lsdException w:name="Light Shading Accent 1" w:semiHidden="0" w:uiPriority="60" w:unhideWhenUsed="0"/>
+    <w:lsdException w:name="Light List Accent 1" w:semiHidden="0" w:uiPriority="61" w:unhideWhenUsed="0"/>
+    <w:lsdException w:name="Light Grid Accent 1" w:semiHidden="0" w:uiPriority="62" w:unhideWhenUsed="0"/>
+    <w:lsdException w:name="Medium Shading 1 Accent 1" w:semiHidden="0" w:uiPriority="63" w:unhideWhenUsed="0"/>
+    <w:lsdException w:name="Medium Shading 2 Accent 1" w:semiHidden="0" w:uiPriority="64" w:unhideWhenUsed="0"/>
+    <w:lsdException w:name="Medium List 1 Accent 1" w:semiHidden="0" w:uiPriority="65" w:unhideWhenUsed="0"/>
+    <w:lsdException w:name="Revision" w:unhideWhenUsed="0"/>
+    <w:lsdException w:name="List Paragraph" w:semiHidden="0" w:uiPriority="34" w:unhideWhenUsed="0" w:qFormat="1"/>
+    <w:lsdException w:name="Quote" w:semiHidden="0" w:uiPriority="29" w:unhideWhenUsed="0" w:qFormat="1"/>
+    <w:lsdException w:name="Intense Quote" w:semiHidden="0" w:uiPriority="30" w:unhideWhenUsed="0" w:qFormat="1"/>
+    <w:lsdException w:name="Medium List 2 Accent 1" w:semiHidden="0" w:uiPriority="66" w:unhideWhenUsed="0"/>
+    <w:lsdException w:name="Medium Grid 1 Accent 1" w:semiHidden="0" w:uiPriority="67" w:unhideWhenUsed="0"/>
+    <w:lsdException w:name="Medium Grid 2 Accent 1" w:semiHidden="0" w:uiPriority="68" w:unhideWhenUsed="0"/>
+    <w:lsdException w:name="Medium Grid 3 Accent 1" w:semiHidden="0" w:uiPriority="69" w:unhideWhenUsed="0"/>
+    <w:lsdException w:name="Dark List Accent 1" w:semiHidden="0" w:uiPriority="70" w:unhideWhenUsed="0"/>
+    <w:lsdException w:name="Colorful Shading Accent 1" w:semiHidden="0" w:uiPriority="71" w:unhideWhenUsed="0"/>
+    <w:lsdException w:name="Colorful List Accent 1" w:semiHidden="0" w:uiPriority="72" w:unhideWhenUsed="0"/>
+    <w:lsdException w:name="Colorful Grid Accent 1" w:semiHidden="0" w:uiPriority="73" w:unhideWhenUsed="0"/>
+    <w:lsdException w:name="Light Shading Accent 2" w:semiHidden="0" w:uiPriority="60" w:unhideWhenUsed="0"/>
+    <w:lsdException w:name="Light List Accent 2" w:semiHidden="0" w:uiPriority="61" w:unhideWhenUsed="0"/>
+    <w:lsdException w:name="Light Grid Accent 2" w:semiHidden="0" w:uiPriority="62" w:unhideWhenUsed="0"/>
+    <w:lsdException w:name="Medium Shading 1 Accent 2" w:semiHidden="0" w:uiPriority="63" w:unhideWhenUsed="0"/>
+    <w:lsdException w:name="Medium Shading 2 Accent 2" w:semiHidden="0" w:uiPriority="64" w:unhideWhenUsed="0"/>
+    <w:lsdException w:name="Medium List 1 Accent 2" w:semiHidden="0" w:uiPriority="65" w:unhideWhenUsed="0"/>
+    <w:lsdException w:name="Medium List 2 Accent 2" w:semiHidden="0" w:uiPriority="66" w:unhideWhenUsed="0"/>
+    <w:lsdException w:name="Medium Grid 1 Accent 2" w:semiHidden="0" w:uiPriority="67" w:unhideWhenUsed="0"/>
+    <w:lsdException w:name="Medium Grid 2 Accent 2" w:semiHidden="0" w:uiPriority="68" w:unhideWhenUsed="0"/>
+    <w:lsdException w:name="Medium Grid 3 Accent 2" w:semiHidden="0" w:uiPriority="69" w:unhideWhenUsed="0"/>
+    <w:lsdException w:name="Dark List Accent 2" w:semiHidden="0" w:uiPriority="70" w:unhideWhenUsed="0"/>
+    <w:lsdException w:name="Colorful Shading Accent 2" w:semiHidden="0" w:uiPriority="71" w:unhideWhenUsed="0"/>
+    <w:lsdException w:name="Colorful List Accent 2" w:semiHidden="0" w:uiPriority="72" w:unhideWhenUsed="0"/>
+    <w:lsdException w:name="Colorful Grid Accent 2" w:semiHidden="0" w:uiPriority="73" w:unhideWhenUsed="0"/>
+    <w:lsdException w:name="Light Shading Accent 3" w:semiHidden="0" w:uiPriority="60" w:unhideWhenUsed="0"/>
+    <w:lsdException w:name="Light List Accent 3" w:semiHidden="0" w:uiPriority="61" w:unhideWhenUsed="0"/>
+    <w:lsdException w:name="Light Grid Accent 3" w:semiHidden="0" w:uiPriority="62" w:unhideWhenUsed="0"/>
+    <w:lsdException w:name="Medium Shading 1 Accent 3" w:semiHidden="0" w:uiPriority="63" w:unhideWhenUsed="0"/>
+    <w:lsdException w:name="Medium Shading 2 Accent 3" w:semiHidden="0" w:uiPriority="64" w:unhideWhenUsed="0"/>
+    <w:lsdException w:name="Medium List 1 Accent 3" w:semiHidden="0" w:uiPriority="65" w:unhideWhenUsed="0"/>
+    <w:lsdException w:name="Medium List 2 Accent 3" w:semiHidden="0" w:uiPriority="66" w:unhideWhenUsed="0"/>
+    <w:lsdException w:name="Medium Grid 1 Accent 3" w:semiHidden="0" w:uiPriority="67" w:unhideWhenUsed="0"/>
+    <w:lsdException w:name="Medium Grid 2 Accent 3" w:semiHidden="0" w:uiPriority="68" w:unhideWhenUsed="0"/>
+    <w:lsdException w:name="Medium Grid 3 Accent 3" w:semiHidden="0" w:uiPriority="69" w:unhideWhenUsed="0"/>
+    <w:lsdException w:name="Dark List Accent 3" w:semiHidden="0" w:uiPriority="70" w:unhideWhenUsed="0"/>
+    <w:lsdException w:name="Colorful Shading Accent 3" w:semiHidden="0" w:uiPriority="71" w:unhideWhenUsed="0"/>
+    <w:lsdException w:name="Colorful List Accent 3" w:semiHidden="0" w:uiPriority="72" w:unhideWhenUsed="0"/>
+    <w:lsdException w:name="Colorful Grid Accent 3" w:semiHidden="0" w:uiPriority="73" w:unhideWhenUsed="0"/>
+    <w:lsdException w:name="Light Shading Accent 4" w:semiHidden="0" w:uiPriority="60" w:unhideWhenUsed="0"/>
+    <w:lsdException w:name="Light List Accent 4" w:semiHidden="0" w:uiPriority="61" w:unhideWhenUsed="0"/>
+    <w:lsdException w:name="Light Grid Accent 4" w:semiHidden="0" w:uiPriority="62" w:unhideWhenUsed="0"/>
+    <w:lsdException w:name="Medium Shading 1 Accent 4" w:semiHidden="0" w:uiPriority="63" w:unhideWhenUsed="0"/>
+    <w:lsdException w:name="Medium Shading 2 Accent 4" w:semiHidden="0" w:uiPriority="64" w:unhideWhenUsed="0"/>
+    <w:lsdException w:name="Medium List 1 Accent 4" w:semiHidden="0" w:uiPriority="65" w:unhideWhenUsed="0"/>
+    <w:lsdException w:name="Medium List 2 Accent 4" w:semiHidden="0" w:uiPriority="66" w:unhideWhenUsed="0"/>
+    <w:lsdException w:name="Medium Grid 1 Accent 4" w:semiHidden="0" w:uiPriority="67" w:unhideWhenUsed="0"/>
+    <w:lsdException w:name="Medium Grid 2 Accent 4" w:semiHidden="0" w:uiPriority="68" w:unhideWhenUsed="0"/>
+    <w:lsdException w:name="Medium Grid 3 Accent 4" w:semiHidden="0" w:uiPriority="69" w:unhideWhenUsed="0"/>
+    <w:lsdException w:name="Dark List Accent 4" w:semiHidden="0" w:uiPriority="70" w:unhideWhenUsed="0"/>
+    <w:lsdException w:name="Colorful Shading Accent 4" w:semiHidden="0" w:uiPriority="71" w:unhideWhenUsed="0"/>
+    <w:lsdException w:name="Colorful List Accent 4" w:semiHidden="0" w:uiPriority="72" w:unhideWhenUsed="0"/>
+    <w:lsdException w:name="Colorful Grid Accent 4" w:semiHidden="0" w:uiPriority="73" w:unhideWhenUsed="0"/>
+    <w:lsdException w:name="Light Shading Accent 5" w:semiHidden="0" w:uiPriority="60" w:unhideWhenUsed="0"/>
+    <w:lsdException w:name="Light List Accent 5" w:semiHidden="0" w:uiPriority="61" w:unhideWhenUsed="0"/>
+    <w:lsdException w:name="Light Grid Accent 5" w:semiHidden="0" w:uiPriority="62" w:unhideWhenUsed="0"/>
+    <w:lsdException w:name="Medium Shading 1 Accent 5" w:semiHidden="0" w:uiPriority="63" w:unhideWhenUsed="0"/>
+    <w:lsdException w:name="Medium Shading 2 Accent 5" w:semiHidden="0" w:uiPriority="64" w:unhideWhenUsed="0"/>
+    <w:lsdException w:name="Medium List 1 Accent 5" w:semiHidden="0" w:uiPriority="65" w:unhideWhenUsed="0"/>
+    <w:lsdException w:name="Medium List 2 Accent 5" w:semiHidden="0" w:uiPriority="66" w:unhideWhenUsed="0"/>
+    <w:lsdException w:name="Medium Grid 1 Accent 5" w:semiHidden="0" w:uiPriority="67" w:unhideWhenUsed="0"/>
+    <w:lsdException w:name="Medium Grid 2 Accent 5" w:semiHidden="0" w:uiPriority="68" w:unhideWhenUsed="0"/>
+    <w:lsdException w:name="Medium Grid 3 Accent 5" w:semiHidden="0" w:uiPriority="69" w:unhideWhenUsed="0"/>
+    <w:lsdException w:name="Dark List Accent 5" w:semiHidden="0" w:uiPriority="70" w:unhideWhenUsed="0"/>
+    <w:lsdException w:name="Colorful Shading Accent 5" w:semiHidden="0" w:uiPriority="71" w:unhideWhenUsed="0"/>
+    <w:lsdException w:name="Colorful List Accent 5" w:semiHidden="0" w:uiPriority="72" w:unhideWhenUsed="0"/>
+    <w:lsdException w:name="Colorful Grid Accent 5" w:semiHidden="0" w:uiPriority="73" w:unhideWhenUsed="0"/>
+    <w:lsdException w:name="Light Shading Accent 6" w:semiHidden="0" w:uiPriority="60" w:unhideWhenUsed="0"/>
+    <w:lsdException w:name="Light List Accent 6" w:semiHidden="0" w:uiPriority="61" w:unhideWhenUsed="0"/>
+    <w:lsdException w:name="Light Grid Accent 6" w:semiHidden="0" w:uiPriority="62" w:unhideWhenUsed="0"/>
+    <w:lsdException w:name="Medium Shading 1 Accent 6" w:semiHidden="0" w:uiPriority="63" w:unhideWhenUsed="0"/>
+    <w:lsdException w:name="Medium Shading 2 Accent 6" w:semiHidden="0" w:uiPriority="64" w:unhideWhenUsed="0"/>
+    <w:lsdException w:name="Medium List 1 Accent 6" w:semiHidden="0" w:uiPriority="65" w:unhideWhenUsed="0"/>
+    <w:lsdException w:name="Medium List 2 Accent 6" w:semiHidden="0" w:uiPriority="66" w:unhideWhenUsed="0"/>
+    <w:lsdException w:name="Medium Grid 1 Accent 6" w:semiHidden="0" w:uiPriority="67" w:unhideWhenUsed="0"/>
+    <w:lsdException w:name="Medium Grid 2 Accent 6" w:semiHidden="0" w:uiPriority="68" w:unhideWhenUsed="0"/>
+    <w:lsdException w:name="Medium Grid 3 Accent 6" w:semiHidden="0" w:uiPriority="69" w:unhideWhenUsed="0"/>
+    <w:lsdException w:name="Dark List Accent 6" w:semiHidden="0" w:uiPriority="70" w:unhideWhenUsed="0"/>
+    <w:lsdException w:name="Colorful Shading Accent 6" w:semiHidden="0" w:uiPriority="71" w:unhideWhenUsed="0"/>
+    <w:lsdException w:name="Colorful List Accent 6" w:semiHidden="0" w:uiPriority="72" w:unhideWhenUsed="0"/>
+    <w:lsdException w:name="Colorful Grid Accent 6" w:semiHidden="0" w:uiPriority="73" w:unhideWhenUsed="0"/>
+    <w:lsdException w:name="Subtle Emphasis" w:semiHidden="0" w:uiPriority="19" w:unhideWhenUsed="0" w:qFormat="1"/>
+    <w:lsdException w:name="Intense Emphasis" w:semiHidden="0" w:uiPriority="21" w:unhideWhenUsed="0" w:qFormat="1"/>
+    <w:lsdException w:name="Subtle Reference" w:semiHidden="0" w:uiPriority="31" w:unhideWhenUsed="0" w:qFormat="1"/>
+    <w:lsdException w:name="Intense Reference" w:semiHidden="0" w:uiPriority="32" w:unhideWhenUsed="0" w:qFormat="1"/>
+    <w:lsdException w:name="Book Title" w:semiHidden="0" w:uiPriority="33" w:unhideWhenUsed="0" w:qFormat="1"/>
+    <w:lsdException w:name="Bibliography" w:uiPriority="37"/>
+    <w:lsdException w:name="TOC Heading" w:uiPriority="39" w:qFormat="1"/>
+  </w:latentStyles>
+  <w:style w:type="paragraph" w:default="1" w:styleId="Normal">
+    <w:name w:val="Normal"/>
+    <w:qFormat/>
+  </w:style>
+  <w:style w:type="character" w:default="1" w:styleId="DefaultParagraphFont">
+    <w:name w:val="Default Paragraph Font"/>
+    <w:uiPriority w:val="1"/>
+    <w:semiHidden/>
+    <w:unhideWhenUsed/>
+  </w:style>
+  <w:style w:type="table" w:default="1" w:styleId="TableNormal">
+    <w:name w:val="Normal Table"/>
+    <w:uiPriority w:val="99"/>
+    <w:semiHidden/>
+    <w:unhideWhenUsed/>
+    <w:tblPr>
+      <w:tblInd w:w="0" w:type="dxa"/>
+      <w:tblCellMar>
+        <w:top w:w="0" w:type="dxa"/>
+        <w:left w:w="108" w:type="dxa"/>
+        <w:bottom w:w="0" w:type="dxa"/>
+        <w:right w:w="108" w:type="dxa"/>
+      </w:tblCellMar>
+    </w:tblPr>
+  </w:style>
+  <w:style w:type="numbering" w:default="1" w:styleId="NoList">
+    <w:name w:val="No List"/>
+    <w:uiPriority w:val="99"/>
+    <w:semiHidden/>
+    <w:unhideWhenUsed/>
   </w:style>
 </w:styles>
 </file>
@@ -1142,7 +1363,7 @@
 </file>
 
 <file path=customXml/itemProps1.xml><?xml version="1.0" encoding="utf-8"?>
-<ds:datastoreItem xmlns:ds="http://schemas.openxmlformats.org/officeDocument/2006/customXml" ds:itemID="{2F0F3F91-B78D-4223-89CC-5826261A79A1}">
+<ds:datastoreItem xmlns:ds="http://schemas.openxmlformats.org/officeDocument/2006/customXml" ds:itemID="{19ADD663-FB79-BE4C-AD03-29296967A2C0}">
   <ds:schemaRefs>
     <ds:schemaRef ds:uri="http://schemas.openxmlformats.org/officeDocument/2006/bibliography"/>
   </ds:schemaRefs>

</xml_diff>

<commit_message>
Strips spellcheckiing. Also fixes problem withnot getting the placeholder text in placeholder
</commit_message>
<xml_diff>
--- a/spec/fixtures/TestFile.docx
+++ b/spec/fixtures/TestFile.docx
@@ -11,61 +11,14 @@
       </w:r>
     </w:p>
     <w:p>
-      <w:proofErr w:type="spellStart"/>
-      <w:r>
-        <w:t>Woohoo</w:t>
-      </w:r>
-      <w:proofErr w:type="spellEnd"/>
-      <w:r>
-        <w:t xml:space="preserve">.  </w:t>
-      </w:r>
-      <w:proofErr w:type="spellStart"/>
+      <w:r>
+        <w:t xml:space="preserve">Woohoo.  </w:t>
+      </w:r>
       <w:r>
         <w:t>Docx</w:t>
       </w:r>
-      <w:proofErr w:type="spellEnd"/>
-      <w:r>
-        <w:t xml:space="preserve"> </w:t>
-      </w:r>
-      <w:proofErr w:type="spellStart"/>
-      <w:r>
-        <w:t>Templater</w:t>
-      </w:r>
-      <w:proofErr w:type="spellEnd"/>
-      <w:r>
-        <w:t xml:space="preserve"> is ||adjective||</w:t>
-      </w:r>
-    </w:p>
-    <w:p>
-      <w:r>
-        <w:t>It can even replace placeholders wit</w:t>
-      </w:r>
-      <w:r>
-        <w:rPr>
-          <w:b/>
-        </w:rPr>
-        <w:t>h ||a</w:t>
-      </w:r>
-      <w:r>
-        <w:t>dj</w:t>
-      </w:r>
-      <w:r>
-        <w:rPr>
-          <w:u w:val="single"/>
-        </w:rPr>
-        <w:t>ect</w:t>
-      </w:r>
-      <w:r>
-        <w:t>ive|</w:t>
-      </w:r>
-      <w:r>
-        <w:rPr>
-          <w:i/>
-        </w:rPr>
-        <w:t>| f</w:t>
-      </w:r>
-      <w:r>
-        <w:t>ormatting</w:t>
+      <w:r>
+        <w:t xml:space="preserve"> Templater is ||adjective||</w:t>
       </w:r>
     </w:p>
     <w:p/>
@@ -269,16 +222,14 @@
     </w:tbl>
     <w:p/>
     <w:p>
-      <w:r>
+      <w:pPr>
         <w:rPr>
           <w:rFonts w:ascii="Times New Roman" w:hAnsi="Times New Roman"/>
           <w:bCs/>
           <w:sz w:val="20"/>
           <w:szCs w:val="20"/>
         </w:rPr>
-        <w:t>Lender ||</w:t>
-      </w:r>
-      <w:proofErr w:type="spellStart"/>
+      </w:pPr>
       <w:r>
         <w:rPr>
           <w:rFonts w:ascii="Times New Roman" w:hAnsi="Times New Roman"/>
@@ -286,7 +237,7 @@
           <w:sz w:val="20"/>
           <w:szCs w:val="20"/>
         </w:rPr>
-        <w:t>total_loan_amount_</w:t>
+        <w:t>||total_loan_amount_</w:t>
       </w:r>
       <w:r>
         <w:rPr>
@@ -304,21 +255,44 @@
           <w:sz w:val="20"/>
           <w:szCs w:val="20"/>
         </w:rPr>
-        <w:t>words</w:t>
-      </w:r>
-      <w:proofErr w:type="spellEnd"/>
-      <w:r>
-        <w:rPr>
-          <w:rFonts w:ascii="Times New Roman" w:hAnsi="Times New Roman"/>
-          <w:bCs/>
-          <w:sz w:val="20"/>
-          <w:szCs w:val="20"/>
-        </w:rPr>
-        <w:t xml:space="preserve">|| (U.S. $0.00) plus interest.  </w:t>
+        <w:t xml:space="preserve">words|| </w:t>
       </w:r>
       <w:bookmarkStart w:id="0" w:name="_GoBack"/>
       <w:bookmarkEnd w:id="0"/>
     </w:p>
+    <w:p>
+      <w:r>
+        <w:t>It can even replace placeholders wit</w:t>
+      </w:r>
+      <w:r>
+        <w:rPr>
+          <w:b/>
+        </w:rPr>
+        <w:t>h ||a</w:t>
+      </w:r>
+      <w:r>
+        <w:t>dj</w:t>
+      </w:r>
+      <w:r>
+        <w:rPr>
+          <w:u w:val="single"/>
+        </w:rPr>
+        <w:t>ect</w:t>
+      </w:r>
+      <w:r>
+        <w:t>ive|</w:t>
+      </w:r>
+      <w:r>
+        <w:rPr>
+          <w:i/>
+        </w:rPr>
+        <w:t>| f</w:t>
+      </w:r>
+      <w:r>
+        <w:t>ormatting</w:t>
+      </w:r>
+    </w:p>
+    <w:p/>
     <w:sectPr>
       <w:headerReference w:type="even" r:id="rId8"/>
       <w:headerReference w:type="default" r:id="rId9"/>
@@ -1363,7 +1337,7 @@
 </file>
 
 <file path=customXml/itemProps1.xml><?xml version="1.0" encoding="utf-8"?>
-<ds:datastoreItem xmlns:ds="http://schemas.openxmlformats.org/officeDocument/2006/customXml" ds:itemID="{19ADD663-FB79-BE4C-AD03-29296967A2C0}">
+<ds:datastoreItem xmlns:ds="http://schemas.openxmlformats.org/officeDocument/2006/customXml" ds:itemID="{D4623A7D-9234-C743-9A29-84800E833167}">
   <ds:schemaRefs>
     <ds:schemaRef ds:uri="http://schemas.openxmlformats.org/officeDocument/2006/bibliography"/>
   </ds:schemaRefs>

</xml_diff>

<commit_message>
got all specs passing - BOOYAH
</commit_message>
<xml_diff>
--- a/spec/fixtures/TestFile.docx
+++ b/spec/fixtures/TestFile.docx
@@ -11,14 +11,29 @@
       </w:r>
     </w:p>
     <w:p>
-      <w:r>
-        <w:t xml:space="preserve">Woohoo.  </w:t>
-      </w:r>
+      <w:proofErr w:type="spellStart"/>
+      <w:r>
+        <w:t>Woohoo</w:t>
+      </w:r>
+      <w:proofErr w:type="spellEnd"/>
+      <w:r>
+        <w:t xml:space="preserve">.  </w:t>
+      </w:r>
+      <w:proofErr w:type="spellStart"/>
       <w:r>
         <w:t>Docx</w:t>
       </w:r>
-      <w:r>
-        <w:t xml:space="preserve"> Templater is ||adjective||</w:t>
+      <w:proofErr w:type="spellEnd"/>
+      <w:r>
+        <w:t xml:space="preserve"> </w:t>
+      </w:r>
+      <w:proofErr w:type="spellStart"/>
+      <w:r>
+        <w:t>Templater</w:t>
+      </w:r>
+      <w:proofErr w:type="spellEnd"/>
+      <w:r>
+        <w:t xml:space="preserve"> is ||adjective||</w:t>
       </w:r>
     </w:p>
     <w:p/>
@@ -45,7 +60,15 @@
           </w:tcPr>
           <w:p>
             <w:r>
-              <w:t>||foo||</w:t>
+              <w:t>||</w:t>
+            </w:r>
+            <w:proofErr w:type="gramStart"/>
+            <w:r>
+              <w:t>foo</w:t>
+            </w:r>
+            <w:proofErr w:type="gramEnd"/>
+            <w:r>
+              <w:t>||</w:t>
             </w:r>
           </w:p>
         </w:tc>
@@ -58,7 +81,15 @@
               <w:cnfStyle w:val="100000000000" w:firstRow="1" w:lastRow="0" w:firstColumn="0" w:lastColumn="0" w:oddVBand="0" w:evenVBand="0" w:oddHBand="0" w:evenHBand="0" w:firstRowFirstColumn="0" w:firstRowLastColumn="0" w:lastRowFirstColumn="0" w:lastRowLastColumn="0"/>
             </w:pPr>
             <w:r>
-              <w:t>||key||</w:t>
+              <w:t>||</w:t>
+            </w:r>
+            <w:proofErr w:type="gramStart"/>
+            <w:r>
+              <w:t>key</w:t>
+            </w:r>
+            <w:proofErr w:type="gramEnd"/>
+            <w:r>
+              <w:t>||</w:t>
             </w:r>
           </w:p>
         </w:tc>
@@ -83,9 +114,11 @@
             <w:pPr>
               <w:cnfStyle w:val="100000000000" w:firstRow="1" w:lastRow="0" w:firstColumn="0" w:lastColumn="0" w:oddVBand="0" w:evenVBand="0" w:oddHBand="0" w:evenHBand="0" w:firstRowFirstColumn="0" w:firstRowLastColumn="0" w:lastRowFirstColumn="0" w:lastRowLastColumn="0"/>
             </w:pPr>
+            <w:proofErr w:type="gramStart"/>
             <w:r>
               <w:t>header</w:t>
             </w:r>
+            <w:proofErr w:type="gramEnd"/>
           </w:p>
         </w:tc>
       </w:tr>
@@ -100,7 +133,15 @@
           </w:tcPr>
           <w:p>
             <w:r>
-              <w:t>||foo||</w:t>
+              <w:t>||</w:t>
+            </w:r>
+            <w:proofErr w:type="gramStart"/>
+            <w:r>
+              <w:t>foo</w:t>
+            </w:r>
+            <w:proofErr w:type="gramEnd"/>
+            <w:r>
+              <w:t>||</w:t>
             </w:r>
           </w:p>
         </w:tc>
@@ -113,7 +154,15 @@
               <w:cnfStyle w:val="000000100000" w:firstRow="0" w:lastRow="0" w:firstColumn="0" w:lastColumn="0" w:oddVBand="0" w:evenVBand="0" w:oddHBand="1" w:evenHBand="0" w:firstRowFirstColumn="0" w:firstRowLastColumn="0" w:lastRowFirstColumn="0" w:lastRowLastColumn="0"/>
             </w:pPr>
             <w:r>
-              <w:t>||key||</w:t>
+              <w:t>||</w:t>
+            </w:r>
+            <w:proofErr w:type="gramStart"/>
+            <w:r>
+              <w:t>key</w:t>
+            </w:r>
+            <w:proofErr w:type="gramEnd"/>
+            <w:r>
+              <w:t>||</w:t>
             </w:r>
           </w:p>
         </w:tc>
@@ -237,7 +286,28 @@
           <w:sz w:val="20"/>
           <w:szCs w:val="20"/>
         </w:rPr>
-        <w:t>||total_loan_amount_</w:t>
+        <w:t>||</w:t>
+      </w:r>
+      <w:proofErr w:type="spellStart"/>
+      <w:proofErr w:type="gramStart"/>
+      <w:r>
+        <w:rPr>
+          <w:rFonts w:ascii="Times New Roman" w:hAnsi="Times New Roman"/>
+          <w:bCs/>
+          <w:sz w:val="20"/>
+          <w:szCs w:val="20"/>
+        </w:rPr>
+        <w:t>total</w:t>
+      </w:r>
+      <w:proofErr w:type="gramEnd"/>
+      <w:r>
+        <w:rPr>
+          <w:rFonts w:ascii="Times New Roman" w:hAnsi="Times New Roman"/>
+          <w:bCs/>
+          <w:sz w:val="20"/>
+          <w:szCs w:val="20"/>
+        </w:rPr>
+        <w:t>_loan_amount_</w:t>
       </w:r>
       <w:r>
         <w:rPr>
@@ -255,10 +325,18 @@
           <w:sz w:val="20"/>
           <w:szCs w:val="20"/>
         </w:rPr>
-        <w:t xml:space="preserve">words|| </w:t>
-      </w:r>
-      <w:bookmarkStart w:id="0" w:name="_GoBack"/>
-      <w:bookmarkEnd w:id="0"/>
+        <w:t>words</w:t>
+      </w:r>
+      <w:proofErr w:type="spellEnd"/>
+      <w:r>
+        <w:rPr>
+          <w:rFonts w:ascii="Times New Roman" w:hAnsi="Times New Roman"/>
+          <w:bCs/>
+          <w:sz w:val="20"/>
+          <w:szCs w:val="20"/>
+        </w:rPr>
+        <w:t xml:space="preserve">|| </w:t>
+      </w:r>
     </w:p>
     <w:p>
       <w:r>
@@ -268,19 +346,31 @@
         <w:rPr>
           <w:b/>
         </w:rPr>
-        <w:t>h ||a</w:t>
-      </w:r>
-      <w:r>
-        <w:t>dj</w:t>
-      </w:r>
+        <w:t>h ||</w:t>
+      </w:r>
+      <w:proofErr w:type="spellStart"/>
       <w:r>
         <w:rPr>
+          <w:b/>
+        </w:rPr>
+        <w:t>supe</w:t>
+      </w:r>
+      <w:r>
+        <w:rPr>
+          <w:b/>
           <w:u w:val="single"/>
         </w:rPr>
-        <w:t>ect</w:t>
-      </w:r>
-      <w:r>
-        <w:t>ive|</w:t>
+        <w:t>r_adject</w:t>
+      </w:r>
+      <w:r>
+        <w:rPr>
+          <w:b/>
+        </w:rPr>
+        <w:t>ive</w:t>
+      </w:r>
+      <w:proofErr w:type="spellEnd"/>
+      <w:r>
+        <w:t>|</w:t>
       </w:r>
       <w:r>
         <w:rPr>
@@ -292,7 +382,10 @@
         <w:t>ormatting</w:t>
       </w:r>
     </w:p>
-    <w:p/>
+    <w:p>
+      <w:bookmarkStart w:id="0" w:name="_GoBack"/>
+      <w:bookmarkEnd w:id="0"/>
+    </w:p>
     <w:sectPr>
       <w:headerReference w:type="even" r:id="rId8"/>
       <w:headerReference w:type="default" r:id="rId9"/>
@@ -1337,7 +1430,7 @@
 </file>
 
 <file path=customXml/itemProps1.xml><?xml version="1.0" encoding="utf-8"?>
-<ds:datastoreItem xmlns:ds="http://schemas.openxmlformats.org/officeDocument/2006/customXml" ds:itemID="{D4623A7D-9234-C743-9A29-84800E833167}">
+<ds:datastoreItem xmlns:ds="http://schemas.openxmlformats.org/officeDocument/2006/customXml" ds:itemID="{DE1AD9B6-C4AE-A947-9223-C4B27B7BCBB2}">
   <ds:schemaRefs>
     <ds:schemaRef ds:uri="http://schemas.openxmlformats.org/officeDocument/2006/bibliography"/>
   </ds:schemaRefs>

</xml_diff>

<commit_message>
Adds test case for non String values. Calls to_s. Minor formatting cleanup.
</commit_message>
<xml_diff>
--- a/spec/fixtures/TestFile.docx
+++ b/spec/fixtures/TestFile.docx
@@ -11,29 +11,14 @@
       </w:r>
     </w:p>
     <w:p>
-      <w:proofErr w:type="spellStart"/>
-      <w:r>
-        <w:t>Woohoo</w:t>
-      </w:r>
-      <w:proofErr w:type="spellEnd"/>
-      <w:r>
-        <w:t xml:space="preserve">.  </w:t>
-      </w:r>
-      <w:proofErr w:type="spellStart"/>
+      <w:r>
+        <w:t xml:space="preserve">Woohoo.  </w:t>
+      </w:r>
       <w:r>
         <w:t>Docx</w:t>
       </w:r>
-      <w:proofErr w:type="spellEnd"/>
-      <w:r>
-        <w:t xml:space="preserve"> </w:t>
-      </w:r>
-      <w:proofErr w:type="spellStart"/>
-      <w:r>
-        <w:t>Templater</w:t>
-      </w:r>
-      <w:proofErr w:type="spellEnd"/>
-      <w:r>
-        <w:t xml:space="preserve"> is ||adjective||</w:t>
+      <w:r>
+        <w:t xml:space="preserve"> Templater is ||adjective||</w:t>
       </w:r>
     </w:p>
     <w:p/>
@@ -60,15 +45,7 @@
           </w:tcPr>
           <w:p>
             <w:r>
-              <w:t>||</w:t>
-            </w:r>
-            <w:proofErr w:type="gramStart"/>
-            <w:r>
-              <w:t>foo</w:t>
-            </w:r>
-            <w:proofErr w:type="gramEnd"/>
-            <w:r>
-              <w:t>||</w:t>
+              <w:t>||foo||</w:t>
             </w:r>
           </w:p>
         </w:tc>
@@ -81,15 +58,7 @@
               <w:cnfStyle w:val="100000000000" w:firstRow="1" w:lastRow="0" w:firstColumn="0" w:lastColumn="0" w:oddVBand="0" w:evenVBand="0" w:oddHBand="0" w:evenHBand="0" w:firstRowFirstColumn="0" w:firstRowLastColumn="0" w:lastRowFirstColumn="0" w:lastRowLastColumn="0"/>
             </w:pPr>
             <w:r>
-              <w:t>||</w:t>
-            </w:r>
-            <w:proofErr w:type="gramStart"/>
-            <w:r>
-              <w:t>key</w:t>
-            </w:r>
-            <w:proofErr w:type="gramEnd"/>
-            <w:r>
-              <w:t>||</w:t>
+              <w:t>||key||</w:t>
             </w:r>
           </w:p>
         </w:tc>
@@ -114,11 +83,9 @@
             <w:pPr>
               <w:cnfStyle w:val="100000000000" w:firstRow="1" w:lastRow="0" w:firstColumn="0" w:lastColumn="0" w:oddVBand="0" w:evenVBand="0" w:oddHBand="0" w:evenHBand="0" w:firstRowFirstColumn="0" w:firstRowLastColumn="0" w:lastRowFirstColumn="0" w:lastRowLastColumn="0"/>
             </w:pPr>
-            <w:proofErr w:type="gramStart"/>
             <w:r>
               <w:t>header</w:t>
             </w:r>
-            <w:proofErr w:type="gramEnd"/>
           </w:p>
         </w:tc>
       </w:tr>
@@ -133,15 +100,7 @@
           </w:tcPr>
           <w:p>
             <w:r>
-              <w:t>||</w:t>
-            </w:r>
-            <w:proofErr w:type="gramStart"/>
-            <w:r>
-              <w:t>foo</w:t>
-            </w:r>
-            <w:proofErr w:type="gramEnd"/>
-            <w:r>
-              <w:t>||</w:t>
+              <w:t>||foo||</w:t>
             </w:r>
           </w:p>
         </w:tc>
@@ -154,15 +113,7 @@
               <w:cnfStyle w:val="000000100000" w:firstRow="0" w:lastRow="0" w:firstColumn="0" w:lastColumn="0" w:oddVBand="0" w:evenVBand="0" w:oddHBand="1" w:evenHBand="0" w:firstRowFirstColumn="0" w:firstRowLastColumn="0" w:lastRowFirstColumn="0" w:lastRowLastColumn="0"/>
             </w:pPr>
             <w:r>
-              <w:t>||</w:t>
-            </w:r>
-            <w:proofErr w:type="gramStart"/>
-            <w:r>
-              <w:t>key</w:t>
-            </w:r>
-            <w:proofErr w:type="gramEnd"/>
-            <w:r>
-              <w:t>||</w:t>
+              <w:t>||key||</w:t>
             </w:r>
           </w:p>
         </w:tc>
@@ -286,28 +237,7 @@
           <w:sz w:val="20"/>
           <w:szCs w:val="20"/>
         </w:rPr>
-        <w:t>||</w:t>
-      </w:r>
-      <w:proofErr w:type="spellStart"/>
-      <w:proofErr w:type="gramStart"/>
-      <w:r>
-        <w:rPr>
-          <w:rFonts w:ascii="Times New Roman" w:hAnsi="Times New Roman"/>
-          <w:bCs/>
-          <w:sz w:val="20"/>
-          <w:szCs w:val="20"/>
-        </w:rPr>
-        <w:t>total</w:t>
-      </w:r>
-      <w:proofErr w:type="gramEnd"/>
-      <w:r>
-        <w:rPr>
-          <w:rFonts w:ascii="Times New Roman" w:hAnsi="Times New Roman"/>
-          <w:bCs/>
-          <w:sz w:val="20"/>
-          <w:szCs w:val="20"/>
-        </w:rPr>
-        <w:t>_loan_amount_</w:t>
+        <w:t>||total_loan_amount_</w:t>
       </w:r>
       <w:r>
         <w:rPr>
@@ -325,17 +255,7 @@
           <w:sz w:val="20"/>
           <w:szCs w:val="20"/>
         </w:rPr>
-        <w:t>words</w:t>
-      </w:r>
-      <w:proofErr w:type="spellEnd"/>
-      <w:r>
-        <w:rPr>
-          <w:rFonts w:ascii="Times New Roman" w:hAnsi="Times New Roman"/>
-          <w:bCs/>
-          <w:sz w:val="20"/>
-          <w:szCs w:val="20"/>
-        </w:rPr>
-        <w:t xml:space="preserve">|| </w:t>
+        <w:t xml:space="preserve">words|| </w:t>
       </w:r>
     </w:p>
     <w:p>
@@ -348,7 +268,6 @@
         </w:rPr>
         <w:t>h ||</w:t>
       </w:r>
-      <w:proofErr w:type="spellStart"/>
       <w:r>
         <w:rPr>
           <w:b/>
@@ -368,7 +287,6 @@
         </w:rPr>
         <w:t>ive</w:t>
       </w:r>
-      <w:proofErr w:type="spellEnd"/>
       <w:r>
         <w:t>|</w:t>
       </w:r>
@@ -383,9 +301,13 @@
       </w:r>
     </w:p>
     <w:p>
+      <w:r>
+        <w:t>If you pass in a value that is not a string it will call to_s ||non_string||</w:t>
+      </w:r>
       <w:bookmarkStart w:id="0" w:name="_GoBack"/>
       <w:bookmarkEnd w:id="0"/>
     </w:p>
+    <w:p/>
     <w:sectPr>
       <w:headerReference w:type="even" r:id="rId8"/>
       <w:headerReference w:type="default" r:id="rId9"/>
@@ -1430,7 +1352,7 @@
 </file>
 
 <file path=customXml/itemProps1.xml><?xml version="1.0" encoding="utf-8"?>
-<ds:datastoreItem xmlns:ds="http://schemas.openxmlformats.org/officeDocument/2006/customXml" ds:itemID="{DE1AD9B6-C4AE-A947-9223-C4B27B7BCBB2}">
+<ds:datastoreItem xmlns:ds="http://schemas.openxmlformats.org/officeDocument/2006/customXml" ds:itemID="{259D421F-ED13-1347-BA8C-E817BE6D1096}">
   <ds:schemaRefs>
     <ds:schemaRef ds:uri="http://schemas.openxmlformats.org/officeDocument/2006/bibliography"/>
   </ds:schemaRefs>

</xml_diff>

<commit_message>
Adds new failing test for not replacing placeholders that have no key in data_provider
If we replace everything that looks like it is a placeholder, but
doesn't have a key in the data provider it will make it very hard to
debug why a placeholder isn't being filled in. It will simply be gone.

Key should always exist, just put nil value if no value is used.
</commit_message>
<xml_diff>
--- a/spec/fixtures/TestFile.docx
+++ b/spec/fixtures/TestFile.docx
@@ -304,8 +304,19 @@
       <w:r>
         <w:t>If you pass in a value that is not a string it will call to_s ||non_string||</w:t>
       </w:r>
+    </w:p>
+    <w:p>
+      <w:r>
+        <w:t>If there is a placeholder that doesn’t match a data provider</w:t>
+      </w:r>
+      <w:r>
+        <w:t xml:space="preserve"> key it should ||stay_on_the_page</w:t>
+      </w:r>
       <w:bookmarkStart w:id="0" w:name="_GoBack"/>
       <w:bookmarkEnd w:id="0"/>
+      <w:r>
+        <w:t>|| so that you can debug. Even if a value is nil, it should have the key in the data provider.</w:t>
+      </w:r>
     </w:p>
     <w:p/>
     <w:sectPr>
@@ -1352,7 +1363,7 @@
 </file>
 
 <file path=customXml/itemProps1.xml><?xml version="1.0" encoding="utf-8"?>
-<ds:datastoreItem xmlns:ds="http://schemas.openxmlformats.org/officeDocument/2006/customXml" ds:itemID="{259D421F-ED13-1347-BA8C-E817BE6D1096}">
+<ds:datastoreItem xmlns:ds="http://schemas.openxmlformats.org/officeDocument/2006/customXml" ds:itemID="{0C1E3A4E-34FD-7A4C-8A2F-B60D98E5C3D0}">
   <ds:schemaRefs>
     <ds:schemaRef ds:uri="http://schemas.openxmlformats.org/officeDocument/2006/bibliography"/>
   </ds:schemaRefs>

</xml_diff>

<commit_message>
Placeholders that have no key in the data provider are left intact.
Mostly for debugging. We don't want to silently replace placeholders
that have no key in the data_provider object.
</commit_message>
<xml_diff>
--- a/spec/fixtures/TestFile.docx
+++ b/spec/fixtures/TestFile.docx
@@ -310,22 +310,21 @@
         <w:t>If there is a placeholder that doesn’t match a data provider</w:t>
       </w:r>
       <w:r>
-        <w:t xml:space="preserve"> key it should ||stay_on_the_page</w:t>
+        <w:t xml:space="preserve"> key it should </w:t>
+      </w:r>
+      <w:r>
+        <w:t>||stay_on_the_page||</w:t>
       </w:r>
       <w:bookmarkStart w:id="0" w:name="_GoBack"/>
       <w:bookmarkEnd w:id="0"/>
       <w:r>
-        <w:t>|| so that you can debug. Even if a value is nil, it should have the key in the data provider.</w:t>
+        <w:t xml:space="preserve"> so that you can debug. Even if a value is nil, it should have the key in the data provider.</w:t>
       </w:r>
     </w:p>
     <w:p/>
     <w:sectPr>
-      <w:headerReference w:type="even" r:id="rId8"/>
-      <w:headerReference w:type="default" r:id="rId9"/>
-      <w:footerReference w:type="even" r:id="rId10"/>
-      <w:footerReference w:type="default" r:id="rId11"/>
-      <w:headerReference w:type="first" r:id="rId12"/>
-      <w:footerReference w:type="first" r:id="rId13"/>
+      <w:headerReference w:type="default" r:id="rId8"/>
+      <w:footerReference w:type="default" r:id="rId9"/>
       <w:pgSz w:w="12240" w:h="15840"/>
       <w:pgMar w:top="1440" w:right="1440" w:bottom="1440" w:left="1440" w:header="720" w:footer="720" w:gutter="0"/>
       <w:cols w:space="720"/>
@@ -366,29 +365,9 @@
     <w:pPr>
       <w:pStyle w:val="Footer"/>
     </w:pPr>
-  </w:p>
-</w:ftr>
-</file>
-
-<file path=word/footer2.xml><?xml version="1.0" encoding="utf-8"?>
-<w:ftr xmlns:wpc="http://schemas.microsoft.com/office/word/2010/wordprocessingCanvas" xmlns:mo="http://schemas.microsoft.com/office/mac/office/2008/main" xmlns:mc="http://schemas.openxmlformats.org/markup-compatibility/2006" xmlns:mv="urn:schemas-microsoft-com:mac:vml" xmlns:o="urn:schemas-microsoft-com:office:office" xmlns:r="http://schemas.openxmlformats.org/officeDocument/2006/relationships" xmlns:m="http://schemas.openxmlformats.org/officeDocument/2006/math" xmlns:v="urn:schemas-microsoft-com:vml" xmlns:wp14="http://schemas.microsoft.com/office/word/2010/wordprocessingDrawing" xmlns:wp="http://schemas.openxmlformats.org/drawingml/2006/wordprocessingDrawing" xmlns:w10="urn:schemas-microsoft-com:office:word" xmlns:w="http://schemas.openxmlformats.org/wordprocessingml/2006/main" xmlns:w14="http://schemas.microsoft.com/office/word/2010/wordml" xmlns:wpg="http://schemas.microsoft.com/office/word/2010/wordprocessingGroup" xmlns:wpi="http://schemas.microsoft.com/office/word/2010/wordprocessingInk" xmlns:wne="http://schemas.microsoft.com/office/word/2006/wordml" xmlns:wps="http://schemas.microsoft.com/office/word/2010/wordprocessingShape" mc:Ignorable="w14 wp14">
-  <w:p>
-    <w:pPr>
-      <w:pStyle w:val="Footer"/>
-    </w:pPr>
     <w:r>
       <w:t>And it replaces in footers ||date|| - ||type||</w:t>
     </w:r>
-  </w:p>
-</w:ftr>
-</file>
-
-<file path=word/footer3.xml><?xml version="1.0" encoding="utf-8"?>
-<w:ftr xmlns:wpc="http://schemas.microsoft.com/office/word/2010/wordprocessingCanvas" xmlns:mo="http://schemas.microsoft.com/office/mac/office/2008/main" xmlns:mc="http://schemas.openxmlformats.org/markup-compatibility/2006" xmlns:mv="urn:schemas-microsoft-com:mac:vml" xmlns:o="urn:schemas-microsoft-com:office:office" xmlns:r="http://schemas.openxmlformats.org/officeDocument/2006/relationships" xmlns:m="http://schemas.openxmlformats.org/officeDocument/2006/math" xmlns:v="urn:schemas-microsoft-com:vml" xmlns:wp14="http://schemas.microsoft.com/office/word/2010/wordprocessingDrawing" xmlns:wp="http://schemas.openxmlformats.org/drawingml/2006/wordprocessingDrawing" xmlns:w10="urn:schemas-microsoft-com:office:word" xmlns:w="http://schemas.openxmlformats.org/wordprocessingml/2006/main" xmlns:w14="http://schemas.microsoft.com/office/word/2010/wordml" xmlns:wpg="http://schemas.microsoft.com/office/word/2010/wordprocessingGroup" xmlns:wpi="http://schemas.microsoft.com/office/word/2010/wordprocessingInk" xmlns:wne="http://schemas.microsoft.com/office/word/2006/wordml" xmlns:wps="http://schemas.microsoft.com/office/word/2010/wordprocessingShape" mc:Ignorable="w14 wp14">
-  <w:p>
-    <w:pPr>
-      <w:pStyle w:val="Footer"/>
-    </w:pPr>
   </w:p>
 </w:ftr>
 </file>
@@ -424,30 +403,10 @@
     <w:pPr>
       <w:pStyle w:val="Header"/>
     </w:pPr>
-  </w:p>
-</w:hdr>
-</file>
-
-<file path=word/header2.xml><?xml version="1.0" encoding="utf-8"?>
-<w:hdr xmlns:wpc="http://schemas.microsoft.com/office/word/2010/wordprocessingCanvas" xmlns:mo="http://schemas.microsoft.com/office/mac/office/2008/main" xmlns:mc="http://schemas.openxmlformats.org/markup-compatibility/2006" xmlns:mv="urn:schemas-microsoft-com:mac:vml" xmlns:o="urn:schemas-microsoft-com:office:office" xmlns:r="http://schemas.openxmlformats.org/officeDocument/2006/relationships" xmlns:m="http://schemas.openxmlformats.org/officeDocument/2006/math" xmlns:v="urn:schemas-microsoft-com:vml" xmlns:wp14="http://schemas.microsoft.com/office/word/2010/wordprocessingDrawing" xmlns:wp="http://schemas.openxmlformats.org/drawingml/2006/wordprocessingDrawing" xmlns:w10="urn:schemas-microsoft-com:office:word" xmlns:w="http://schemas.openxmlformats.org/wordprocessingml/2006/main" xmlns:w14="http://schemas.microsoft.com/office/word/2010/wordml" xmlns:wpg="http://schemas.microsoft.com/office/word/2010/wordprocessingGroup" xmlns:wpi="http://schemas.microsoft.com/office/word/2010/wordprocessingInk" xmlns:wne="http://schemas.microsoft.com/office/word/2006/wordml" xmlns:wps="http://schemas.microsoft.com/office/word/2010/wordprocessingShape" mc:Ignorable="w14 wp14">
-  <w:p>
-    <w:pPr>
-      <w:pStyle w:val="Header"/>
-    </w:pPr>
     <w:r>
       <w:t>It even works in headers ||header||</w:t>
     </w:r>
   </w:p>
-  <w:p>
-    <w:pPr>
-      <w:pStyle w:val="Header"/>
-    </w:pPr>
-  </w:p>
-</w:hdr>
-</file>
-
-<file path=word/header3.xml><?xml version="1.0" encoding="utf-8"?>
-<w:hdr xmlns:wpc="http://schemas.microsoft.com/office/word/2010/wordprocessingCanvas" xmlns:mo="http://schemas.microsoft.com/office/mac/office/2008/main" xmlns:mc="http://schemas.openxmlformats.org/markup-compatibility/2006" xmlns:mv="urn:schemas-microsoft-com:mac:vml" xmlns:o="urn:schemas-microsoft-com:office:office" xmlns:r="http://schemas.openxmlformats.org/officeDocument/2006/relationships" xmlns:m="http://schemas.openxmlformats.org/officeDocument/2006/math" xmlns:v="urn:schemas-microsoft-com:vml" xmlns:wp14="http://schemas.microsoft.com/office/word/2010/wordprocessingDrawing" xmlns:wp="http://schemas.openxmlformats.org/drawingml/2006/wordprocessingDrawing" xmlns:w10="urn:schemas-microsoft-com:office:word" xmlns:w="http://schemas.openxmlformats.org/wordprocessingml/2006/main" xmlns:w14="http://schemas.microsoft.com/office/word/2010/wordml" xmlns:wpg="http://schemas.microsoft.com/office/word/2010/wordprocessingGroup" xmlns:wpi="http://schemas.microsoft.com/office/word/2010/wordprocessingInk" xmlns:wne="http://schemas.microsoft.com/office/word/2006/wordml" xmlns:wps="http://schemas.microsoft.com/office/word/2010/wordprocessingShape" mc:Ignorable="w14 wp14">
   <w:p>
     <w:pPr>
       <w:pStyle w:val="Header"/>
@@ -1363,7 +1322,7 @@
 </file>
 
 <file path=customXml/itemProps1.xml><?xml version="1.0" encoding="utf-8"?>
-<ds:datastoreItem xmlns:ds="http://schemas.openxmlformats.org/officeDocument/2006/customXml" ds:itemID="{0C1E3A4E-34FD-7A4C-8A2F-B60D98E5C3D0}">
+<ds:datastoreItem xmlns:ds="http://schemas.openxmlformats.org/officeDocument/2006/customXml" ds:itemID="{8C8ABF9F-835D-4043-AAE2-45B824DC6194}">
   <ds:schemaRefs>
     <ds:schemaRef ds:uri="http://schemas.openxmlformats.org/officeDocument/2006/bibliography"/>
   </ds:schemaRefs>

</xml_diff>

<commit_message>
Adds failing test for side by side ||||
</commit_message>
<xml_diff>
--- a/spec/fixtures/TestFile.docx
+++ b/spec/fixtures/TestFile.docx
@@ -313,12 +313,34 @@
         <w:t xml:space="preserve"> key it should </w:t>
       </w:r>
       <w:r>
-        <w:t>||stay_on_the_page||</w:t>
-      </w:r>
+        <w:t>||stay_on_the_page</w:t>
+      </w:r>
+      <w:r>
+        <w:t>||</w:t>
+      </w:r>
+      <w:r>
+        <w:t xml:space="preserve"> so that you can debug. Even if a value is nil, it should have the key in the data provider.</w:t>
+      </w:r>
+    </w:p>
+    <w:p>
       <w:bookmarkStart w:id="0" w:name="_GoBack"/>
       <w:bookmarkEnd w:id="0"/>
-      <w:r>
-        <w:t xml:space="preserve"> so that you can debug. Even if a value is nil, it should have the key in the data provider.</w:t>
+    </w:p>
+    <w:p>
+      <w:r>
+        <w:t>Here is some text ||</w:t>
+      </w:r>
+      <w:r>
+        <w:t>side</w:t>
+      </w:r>
+      <w:r>
+        <w:rPr>
+          <w:u w:val="single"/>
+        </w:rPr>
+        <w:t>||||</w:t>
+      </w:r>
+      <w:r>
+        <w:t>by_side|| Here is more text</w:t>
       </w:r>
     </w:p>
     <w:p/>
@@ -1322,7 +1344,7 @@
 </file>
 
 <file path=customXml/itemProps1.xml><?xml version="1.0" encoding="utf-8"?>
-<ds:datastoreItem xmlns:ds="http://schemas.openxmlformats.org/officeDocument/2006/customXml" ds:itemID="{8C8ABF9F-835D-4043-AAE2-45B824DC6194}">
+<ds:datastoreItem xmlns:ds="http://schemas.openxmlformats.org/officeDocument/2006/customXml" ds:itemID="{4029504F-2677-6B43-AE90-2ED524BB9CC7}">
   <ds:schemaRefs>
     <ds:schemaRef ds:uri="http://schemas.openxmlformats.org/officeDocument/2006/bibliography"/>
   </ds:schemaRefs>

</xml_diff>